<commit_message>
Levantamiento de requerimientos :white_check_mark:
</commit_message>
<xml_diff>
--- a/Documentación/Casos de uso/CU_14_anariasg.docx
+++ b/Documentación/Casos de uso/CU_14_anariasg.docx
@@ -235,7 +235,7 @@
                 <w:b w:val="1"/>
                 <w:rtl w:val="0"/>
               </w:rPr>
-              <w:t xml:space="preserve">REPORTE DIARIO</w:t>
+              <w:t xml:space="preserve">ENVIAR MENSAJE DE RETROALIMENTACIÓN</w:t>
             </w:r>
             <w:r>
               <w:rPr>
@@ -317,7 +317,7 @@
               <w:rPr>
                 <w:rtl w:val="0"/>
               </w:rPr>
-              <w:t xml:space="preserve">Operativo.</w:t>
+              <w:t xml:space="preserve">Usuarios</w:t>
             </w:r>
             <w:r>
               <w:rPr>
@@ -364,7 +364,7 @@
                 <w:rFonts w:ascii="Helvetica Neue" w:cs="Helvetica Neue" w:eastAsia="Helvetica Neue" w:hAnsi="Helvetica Neue"/>
                 <w:rtl w:val="0"/>
               </w:rPr>
-              <w:t xml:space="preserve">RF 5 Reporte de incidentes: El operador debe de poder reportar un incidente de ser necesario.</w:t>
+              <w:t xml:space="preserve">RF 14 Enviar mensaje de retroalimentación: El sistema debe permitir que los operadores puedan enviar mensajes eventualmente a los usuarios basados en su buen o mal comportamiento a la hora de usar el servicio.</w:t>
             </w:r>
             <w:r>
               <w:rPr>
@@ -420,34 +420,7 @@
               <w:rPr>
                 <w:rtl w:val="0"/>
               </w:rPr>
-              <w:t xml:space="preserve">El operador debe de subir un reporte de los incidentes ocurridos. En caso de haber ocurrido un incidente como daños por mal uso de los usuarios (carreras o ciclocross), fallas técnicas. bicicletas dañadas, demoras</w:t>
-            </w:r>
-          </w:p>
-          <w:p>
-            <w:pPr>
-              <w:widowControl w:val="0"/>
-              <w:spacing w:line="240" w:lineRule="auto"/>
-              <w:jc w:val="both"/>
-              <w:rPr/>
-            </w:pPr>
-            <w:r>
-              <w:rPr>
-                <w:rtl w:val="0"/>
-              </w:rPr>
-            </w:r>
-          </w:p>
-          <w:p>
-            <w:pPr>
-              <w:widowControl w:val="0"/>
-              <w:spacing w:line="240" w:lineRule="auto"/>
-              <w:jc w:val="both"/>
-              <w:rPr/>
-            </w:pPr>
-            <w:r>
-              <w:rPr>
-                <w:rtl w:val="0"/>
-              </w:rPr>
-              <w:t xml:space="preserve">El sistema debe de generar un inventario automáticamente con el estado de las bicicletas y un resumen de los incidentes del día, el operador lo revisa y confirma para subir el reporte al sistema.</w:t>
+              <w:t xml:space="preserve">El operador debe poder enviar mensajes a los usuarios cada cierto tiempo, de manera que de acuerdo al historial que se tiene puedan felicitarlos por aquellas prácticas que hacen bien al servicio, y llamar la atención por aquellas que hacen mal al servicio.</w:t>
             </w:r>
             <w:r>
               <w:rPr>
@@ -533,7 +506,7 @@
               <w:rPr>
                 <w:rtl w:val="0"/>
               </w:rPr>
-              <w:t xml:space="preserve">El operador ha subido con éxito la información de los préstamos al sistema, con el estado de las bicicletas que llegan en cada momento del día.</w:t>
+              <w:t xml:space="preserve">El usuario debe tener algo de experiencia utilizando el servicio, un pequeño historial y unas cuantas calificaciones mínimo para poder emitir juicios sobre él.</w:t>
             </w:r>
           </w:p>
           <w:p>
@@ -542,10 +515,6 @@
               <w:keepLines w:val="0"/>
               <w:pageBreakBefore w:val="0"/>
               <w:widowControl w:val="0"/>
-              <w:numPr>
-                <w:ilvl w:val="0"/>
-                <w:numId w:val="3"/>
-              </w:numPr>
               <w:pBdr>
                 <w:top w:space="0" w:sz="0" w:val="nil"/>
                 <w:left w:space="0" w:sz="0" w:val="nil"/>
@@ -555,30 +524,10 @@
               </w:pBdr>
               <w:shd w:fill="auto" w:val="clear"/>
               <w:spacing w:after="0" w:before="0" w:line="240" w:lineRule="auto"/>
-              <w:ind w:left="720" w:right="0" w:hanging="360"/>
+              <w:ind w:left="0" w:right="0" w:firstLine="0"/>
               <w:jc w:val="both"/>
-              <w:rPr>
-                <w:u w:val="none"/>
-              </w:rPr>
+              <w:rPr/>
             </w:pPr>
-            <w:r>
-              <w:rPr>
-                <w:rtl w:val="0"/>
-              </w:rPr>
-              <w:t xml:space="preserve">El operador ha </w:t>
-            </w:r>
-            <w:r>
-              <w:rPr>
-                <w:rtl w:val="0"/>
-              </w:rPr>
-              <w:t xml:space="preserve">subido</w:t>
-            </w:r>
-            <w:r>
-              <w:rPr>
-                <w:rtl w:val="0"/>
-              </w:rPr>
-              <w:t xml:space="preserve"> con éxito los incidentes que han ocurrido en el día.</w:t>
-            </w:r>
             <w:r>
               <w:rPr>
                 <w:rtl w:val="0"/>
@@ -695,7 +644,7 @@
               <w:rPr>
                 <w:rtl w:val="0"/>
               </w:rPr>
-              <w:t xml:space="preserve">El operador “da” en la opción de reporte diario.</w:t>
+              <w:t xml:space="preserve">El operador “da” en la opción de ver historial de préstamos, incidentes y también ranking de usuarios.</w:t>
             </w:r>
           </w:p>
           <w:p>
@@ -727,7 +676,7 @@
               <w:rPr>
                 <w:rtl w:val="0"/>
               </w:rPr>
-              <w:t xml:space="preserve">El sistema muestra un resumen de la información requerida (inventario, estado, incidentes).</w:t>
+              <w:t xml:space="preserve">El sistema muestra un resumen de la información requerida.</w:t>
             </w:r>
           </w:p>
           <w:p>
@@ -769,102 +718,6 @@
               <w:pageBreakBefore w:val="0"/>
               <w:widowControl w:val="0"/>
               <w:numPr>
-                <w:ilvl w:val="1"/>
-                <w:numId w:val="1"/>
-              </w:numPr>
-              <w:pBdr>
-                <w:top w:space="0" w:sz="0" w:val="nil"/>
-                <w:left w:space="0" w:sz="0" w:val="nil"/>
-                <w:bottom w:space="0" w:sz="0" w:val="nil"/>
-                <w:right w:space="0" w:sz="0" w:val="nil"/>
-                <w:between w:space="0" w:sz="0" w:val="nil"/>
-              </w:pBdr>
-              <w:shd w:fill="auto" w:val="clear"/>
-              <w:spacing w:after="0" w:before="0" w:line="240" w:lineRule="auto"/>
-              <w:ind w:left="1440" w:right="0" w:hanging="360"/>
-              <w:jc w:val="both"/>
-              <w:rPr>
-                <w:u w:val="none"/>
-              </w:rPr>
-            </w:pPr>
-            <w:r>
-              <w:rPr>
-                <w:rtl w:val="0"/>
-              </w:rPr>
-              <w:t xml:space="preserve">La información suministrada por el sistema tiene un error.</w:t>
-            </w:r>
-          </w:p>
-          <w:p>
-            <w:pPr>
-              <w:keepNext w:val="0"/>
-              <w:keepLines w:val="0"/>
-              <w:pageBreakBefore w:val="0"/>
-              <w:widowControl w:val="0"/>
-              <w:numPr>
-                <w:ilvl w:val="1"/>
-                <w:numId w:val="1"/>
-              </w:numPr>
-              <w:pBdr>
-                <w:top w:space="0" w:sz="0" w:val="nil"/>
-                <w:left w:space="0" w:sz="0" w:val="nil"/>
-                <w:bottom w:space="0" w:sz="0" w:val="nil"/>
-                <w:right w:space="0" w:sz="0" w:val="nil"/>
-                <w:between w:space="0" w:sz="0" w:val="nil"/>
-              </w:pBdr>
-              <w:shd w:fill="auto" w:val="clear"/>
-              <w:spacing w:after="0" w:before="0" w:line="240" w:lineRule="auto"/>
-              <w:ind w:left="1440" w:right="0" w:hanging="360"/>
-              <w:jc w:val="both"/>
-              <w:rPr>
-                <w:u w:val="none"/>
-              </w:rPr>
-            </w:pPr>
-            <w:r>
-              <w:rPr>
-                <w:rtl w:val="0"/>
-              </w:rPr>
-              <w:t xml:space="preserve">El operador corrige la información antes de subirla.</w:t>
-            </w:r>
-          </w:p>
-          <w:p>
-            <w:pPr>
-              <w:keepNext w:val="0"/>
-              <w:keepLines w:val="0"/>
-              <w:pageBreakBefore w:val="0"/>
-              <w:widowControl w:val="0"/>
-              <w:numPr>
-                <w:ilvl w:val="1"/>
-                <w:numId w:val="1"/>
-              </w:numPr>
-              <w:pBdr>
-                <w:top w:space="0" w:sz="0" w:val="nil"/>
-                <w:left w:space="0" w:sz="0" w:val="nil"/>
-                <w:bottom w:space="0" w:sz="0" w:val="nil"/>
-                <w:right w:space="0" w:sz="0" w:val="nil"/>
-                <w:between w:space="0" w:sz="0" w:val="nil"/>
-              </w:pBdr>
-              <w:shd w:fill="auto" w:val="clear"/>
-              <w:spacing w:after="0" w:before="0" w:line="240" w:lineRule="auto"/>
-              <w:ind w:left="1440" w:right="0" w:hanging="360"/>
-              <w:jc w:val="both"/>
-              <w:rPr>
-                <w:u w:val="none"/>
-              </w:rPr>
-            </w:pPr>
-            <w:r>
-              <w:rPr>
-                <w:rtl w:val="0"/>
-              </w:rPr>
-              <w:t xml:space="preserve">—-- sigue en 5.</w:t>
-            </w:r>
-          </w:p>
-          <w:p>
-            <w:pPr>
-              <w:keepNext w:val="0"/>
-              <w:keepLines w:val="0"/>
-              <w:pageBreakBefore w:val="0"/>
-              <w:widowControl w:val="0"/>
-              <w:numPr>
                 <w:ilvl w:val="0"/>
                 <w:numId w:val="1"/>
               </w:numPr>
@@ -887,7 +740,7 @@
               <w:rPr>
                 <w:rtl w:val="0"/>
               </w:rPr>
-              <w:t xml:space="preserve">El operador confirma con un botón de “OK”.</w:t>
+              <w:t xml:space="preserve">A partir de lo visto el operador envía los respectivos mensajes a quien considere.</w:t>
             </w:r>
           </w:p>
           <w:p>
@@ -896,10 +749,6 @@
               <w:keepLines w:val="0"/>
               <w:pageBreakBefore w:val="0"/>
               <w:widowControl w:val="0"/>
-              <w:numPr>
-                <w:ilvl w:val="0"/>
-                <w:numId w:val="1"/>
-              </w:numPr>
               <w:pBdr>
                 <w:top w:space="0" w:sz="0" w:val="nil"/>
                 <w:left w:space="0" w:sz="0" w:val="nil"/>
@@ -909,18 +758,10 @@
               </w:pBdr>
               <w:shd w:fill="auto" w:val="clear"/>
               <w:spacing w:after="0" w:before="0" w:line="240" w:lineRule="auto"/>
-              <w:ind w:left="720" w:right="0" w:hanging="360"/>
+              <w:ind w:left="720" w:right="0" w:firstLine="0"/>
               <w:jc w:val="both"/>
-              <w:rPr>
-                <w:u w:val="none"/>
-              </w:rPr>
+              <w:rPr/>
             </w:pPr>
-            <w:r>
-              <w:rPr>
-                <w:rtl w:val="0"/>
-              </w:rPr>
-              <w:t xml:space="preserve">El sistema sube el reporte del día.</w:t>
-            </w:r>
             <w:r>
               <w:rPr>
                 <w:rtl w:val="0"/>
@@ -1005,7 +846,7 @@
               <w:rPr>
                 <w:rtl w:val="0"/>
               </w:rPr>
-              <w:t xml:space="preserve">Se guarda el reporte diario en la base de datos del sistema.</w:t>
+              <w:t xml:space="preserve">Los mensajes estarán disponibles para ser vistos en la aplicación del usuario.</w:t>
             </w:r>
             <w:r>
               <w:rPr>

</xml_diff>